<commit_message>
proces verbal 5 nov
</commit_message>
<xml_diff>
--- a/Procès Verbal/Ordre du jour et Procès-verbal Semaine 15 octobre.docx
+++ b/Procès Verbal/Ordre du jour et Procès-verbal Semaine 15 octobre.docx
@@ -414,12 +414,7 @@
         <w:t>faite</w:t>
       </w:r>
       <w:r>
-        <w:t xml:space="preserve"> par William Lemieux et sera fini l’</w:t>
-      </w:r>
-      <w:bookmarkStart w:id="0" w:name="_GoBack"/>
-      <w:bookmarkEnd w:id="0"/>
-      <w:r>
-        <w:t>après-midi du 15 octobre 2018.</w:t>
+        <w:t xml:space="preserve"> par William Lemieux et sera fini l’après-midi du 15 octobre 2018.</w:t>
       </w:r>
     </w:p>
     <w:p>
@@ -648,6 +643,8 @@
           <w:b/>
         </w:rPr>
       </w:pPr>
+      <w:bookmarkStart w:id="0" w:name="_GoBack"/>
+      <w:bookmarkEnd w:id="0"/>
       <w:r>
         <w:rPr>
           <w:b/>
@@ -799,12 +796,10 @@
           <w:ilvl w:val="0"/>
           <w:numId w:val="2"/>
         </w:numPr>
-      </w:pPr>
-      <w:r>
-        <w:t>Pert</w:t>
-      </w:r>
-      <w:r>
-        <w:t xml:space="preserve"> </w:t>
+        <w:jc w:val="both"/>
+      </w:pPr>
+      <w:r>
+        <w:t>Début du projet selon GANT</w:t>
       </w:r>
     </w:p>
     <w:p>
@@ -814,33 +809,10 @@
           <w:ilvl w:val="0"/>
           <w:numId w:val="2"/>
         </w:numPr>
-      </w:pPr>
-      <w:r>
-        <w:t>Gantt</w:t>
-      </w:r>
-    </w:p>
-    <w:p>
-      <w:pPr>
-        <w:pStyle w:val="Paragraphedeliste"/>
-        <w:numPr>
-          <w:ilvl w:val="0"/>
-          <w:numId w:val="2"/>
-        </w:numPr>
-      </w:pPr>
-      <w:r>
-        <w:t>Diagramme de classe</w:t>
-      </w:r>
-    </w:p>
-    <w:p>
-      <w:pPr>
-        <w:pStyle w:val="Paragraphedeliste"/>
-        <w:numPr>
-          <w:ilvl w:val="0"/>
-          <w:numId w:val="2"/>
-        </w:numPr>
-      </w:pPr>
-      <w:r>
-        <w:t>Diagramme de séquence</w:t>
+        <w:jc w:val="both"/>
+      </w:pPr>
+      <w:r>
+        <w:t>Réunion de Mercredi le 24 novembre 2018.</w:t>
       </w:r>
     </w:p>
     <w:p>

</xml_diff>